<commit_message>
[DOnOR] Fixes in Lab_2.docx
</commit_message>
<xml_diff>
--- a/Discrete_Optimization_n_Op_Research/Lab_2/Lab_2.docx
+++ b/Discrete_Optimization_n_Op_Research/Lab_2/Lab_2.docx
@@ -3915,10 +3915,15 @@
         <w:rPr>
           <w:rFonts w:eastAsiaTheme="minorEastAsia"/>
         </w:rPr>
-        <w:t>Lab_2</w:t>
+        <w:t>Lab</w:t>
       </w:r>
-      <w:bookmarkStart w:id="0" w:name="_GoBack"/>
-      <w:bookmarkEnd w:id="0"/>
+      <w:r>
+        <w:rPr>
+          <w:rFonts w:eastAsiaTheme="minorEastAsia"/>
+          <w:lang w:val="ru-RU"/>
+        </w:rPr>
+        <w:t>_2</w:t>
+      </w:r>
       <w:r>
         <w:rPr>
           <w:rFonts w:eastAsiaTheme="minorEastAsia"/>
@@ -7708,7 +7713,21 @@
                       <w:rFonts w:ascii="Cambria Math" w:hAnsi="Cambria Math"/>
                       <w:lang w:val="ru-RU"/>
                     </w:rPr>
-                    <m:t>≥4800</m:t>
+                    <m:t>≥</m:t>
+                  </m:r>
+                  <m:r>
+                    <w:rPr>
+                      <w:rFonts w:ascii="Cambria Math" w:hAnsi="Cambria Math"/>
+                      <w:lang w:val="ru-RU"/>
+                    </w:rPr>
+                    <m:t>50</m:t>
+                  </m:r>
+                  <m:r>
+                    <w:rPr>
+                      <w:rFonts w:ascii="Cambria Math" w:hAnsi="Cambria Math"/>
+                      <w:lang w:val="ru-RU"/>
+                    </w:rPr>
+                    <m:t>00</m:t>
                   </m:r>
                   <m:ctrlPr>
                     <w:rPr>
@@ -7787,7 +7806,21 @@
                       <w:rFonts w:ascii="Cambria Math" w:hAnsi="Cambria Math"/>
                       <w:lang w:val="ru-RU"/>
                     </w:rPr>
-                    <m:t>≥4000</m:t>
+                    <m:t>≥</m:t>
+                  </m:r>
+                  <m:r>
+                    <w:rPr>
+                      <w:rFonts w:ascii="Cambria Math" w:hAnsi="Cambria Math"/>
+                      <w:lang w:val="ru-RU"/>
+                    </w:rPr>
+                    <m:t>45</m:t>
+                  </m:r>
+                  <m:r>
+                    <w:rPr>
+                      <w:rFonts w:ascii="Cambria Math" w:hAnsi="Cambria Math"/>
+                      <w:lang w:val="ru-RU"/>
+                    </w:rPr>
+                    <m:t>00</m:t>
                   </m:r>
                   <m:ctrlPr>
                     <w:rPr>
@@ -7866,7 +7899,21 @@
                       <w:rFonts w:ascii="Cambria Math" w:hAnsi="Cambria Math"/>
                       <w:lang w:val="ru-RU"/>
                     </w:rPr>
-                    <m:t>≥5000</m:t>
+                    <m:t>≥</m:t>
+                  </m:r>
+                  <m:r>
+                    <w:rPr>
+                      <w:rFonts w:ascii="Cambria Math" w:hAnsi="Cambria Math"/>
+                      <w:lang w:val="ru-RU"/>
+                    </w:rPr>
+                    <m:t>35</m:t>
+                  </m:r>
+                  <m:r>
+                    <w:rPr>
+                      <w:rFonts w:ascii="Cambria Math" w:hAnsi="Cambria Math"/>
+                      <w:lang w:val="ru-RU"/>
+                    </w:rPr>
+                    <m:t>00</m:t>
                   </m:r>
                   <m:ctrlPr>
                     <w:rPr>
@@ -7945,7 +7992,21 @@
                       <w:rFonts w:ascii="Cambria Math" w:hAnsi="Cambria Math"/>
                       <w:lang w:val="ru-RU"/>
                     </w:rPr>
-                    <m:t>≥4500</m:t>
+                    <m:t>≥4</m:t>
+                  </m:r>
+                  <m:r>
+                    <w:rPr>
+                      <w:rFonts w:ascii="Cambria Math" w:hAnsi="Cambria Math"/>
+                      <w:lang w:val="ru-RU"/>
+                    </w:rPr>
+                    <m:t>8</m:t>
+                  </m:r>
+                  <m:r>
+                    <w:rPr>
+                      <w:rFonts w:ascii="Cambria Math" w:hAnsi="Cambria Math"/>
+                      <w:lang w:val="ru-RU"/>
+                    </w:rPr>
+                    <m:t>00</m:t>
                   </m:r>
                   <m:ctrlPr>
                     <w:rPr>
@@ -8024,7 +8085,21 @@
                       <w:rFonts w:ascii="Cambria Math" w:hAnsi="Cambria Math"/>
                       <w:lang w:val="ru-RU"/>
                     </w:rPr>
-                    <m:t>≥5000</m:t>
+                    <m:t>≥</m:t>
+                  </m:r>
+                  <m:r>
+                    <w:rPr>
+                      <w:rFonts w:ascii="Cambria Math" w:hAnsi="Cambria Math"/>
+                      <w:lang w:val="ru-RU"/>
+                    </w:rPr>
+                    <m:t>45</m:t>
+                  </m:r>
+                  <m:r>
+                    <w:rPr>
+                      <w:rFonts w:ascii="Cambria Math" w:hAnsi="Cambria Math"/>
+                      <w:lang w:val="ru-RU"/>
+                    </w:rPr>
+                    <m:t>00</m:t>
                   </m:r>
                   <m:ctrlPr>
                     <w:rPr>
@@ -8103,7 +8178,21 @@
                       <w:rFonts w:ascii="Cambria Math" w:hAnsi="Cambria Math"/>
                       <w:lang w:val="ru-RU"/>
                     </w:rPr>
-                    <m:t>≥45000</m:t>
+                    <m:t>≥40</m:t>
+                  </m:r>
+                  <m:r>
+                    <w:rPr>
+                      <w:rFonts w:ascii="Cambria Math" w:hAnsi="Cambria Math"/>
+                      <w:lang w:val="ru-RU"/>
+                    </w:rPr>
+                    <m:t>5</m:t>
+                  </m:r>
+                  <m:r>
+                    <w:rPr>
+                      <w:rFonts w:ascii="Cambria Math" w:hAnsi="Cambria Math"/>
+                      <w:lang w:val="ru-RU"/>
+                    </w:rPr>
+                    <m:t>0</m:t>
                   </m:r>
                   <m:ctrlPr>
                     <w:rPr>
@@ -8182,7 +8271,21 @@
                       <w:rFonts w:ascii="Cambria Math" w:hAnsi="Cambria Math"/>
                       <w:lang w:val="ru-RU"/>
                     </w:rPr>
-                    <m:t>≥4050</m:t>
+                    <m:t>≥4</m:t>
+                  </m:r>
+                  <m:r>
+                    <w:rPr>
+                      <w:rFonts w:ascii="Cambria Math" w:hAnsi="Cambria Math"/>
+                      <w:lang w:val="ru-RU"/>
+                    </w:rPr>
+                    <m:t>20</m:t>
+                  </m:r>
+                  <m:r>
+                    <w:rPr>
+                      <w:rFonts w:ascii="Cambria Math" w:hAnsi="Cambria Math"/>
+                      <w:lang w:val="ru-RU"/>
+                    </w:rPr>
+                    <m:t>0</m:t>
                   </m:r>
                   <m:ctrlPr>
                     <w:rPr>
@@ -8261,7 +8364,21 @@
                       <w:rFonts w:ascii="Cambria Math" w:hAnsi="Cambria Math"/>
                       <w:lang w:val="ru-RU"/>
                     </w:rPr>
-                    <m:t>≥3600</m:t>
+                    <m:t>≥</m:t>
+                  </m:r>
+                  <m:r>
+                    <w:rPr>
+                      <w:rFonts w:ascii="Cambria Math" w:hAnsi="Cambria Math"/>
+                      <w:lang w:val="ru-RU"/>
+                    </w:rPr>
+                    <m:t>40</m:t>
+                  </m:r>
+                  <m:r>
+                    <w:rPr>
+                      <w:rFonts w:ascii="Cambria Math" w:hAnsi="Cambria Math"/>
+                      <w:lang w:val="ru-RU"/>
+                    </w:rPr>
+                    <m:t>00</m:t>
                   </m:r>
                   <m:ctrlPr>
                     <w:rPr>
@@ -8340,7 +8457,21 @@
                       <w:rFonts w:ascii="Cambria Math" w:hAnsi="Cambria Math"/>
                       <w:lang w:val="ru-RU"/>
                     </w:rPr>
-                    <m:t>≥3500</m:t>
+                    <m:t>≥</m:t>
+                  </m:r>
+                  <m:r>
+                    <w:rPr>
+                      <w:rFonts w:ascii="Cambria Math" w:hAnsi="Cambria Math"/>
+                      <w:lang w:val="ru-RU"/>
+                    </w:rPr>
+                    <m:t>50</m:t>
+                  </m:r>
+                  <m:r>
+                    <w:rPr>
+                      <w:rFonts w:ascii="Cambria Math" w:hAnsi="Cambria Math"/>
+                      <w:lang w:val="ru-RU"/>
+                    </w:rPr>
+                    <m:t>00</m:t>
                   </m:r>
                   <m:ctrlPr>
                     <w:rPr>
@@ -8419,7 +8550,21 @@
                       <w:rFonts w:ascii="Cambria Math" w:hAnsi="Cambria Math"/>
                       <w:lang w:val="ru-RU"/>
                     </w:rPr>
-                    <m:t>≥4200</m:t>
+                    <m:t>≥</m:t>
+                  </m:r>
+                  <m:r>
+                    <w:rPr>
+                      <w:rFonts w:ascii="Cambria Math" w:hAnsi="Cambria Math"/>
+                      <w:lang w:val="ru-RU"/>
+                    </w:rPr>
+                    <m:t>36</m:t>
+                  </m:r>
+                  <m:r>
+                    <w:rPr>
+                      <w:rFonts w:ascii="Cambria Math" w:hAnsi="Cambria Math"/>
+                      <w:lang w:val="ru-RU"/>
+                    </w:rPr>
+                    <m:t>00</m:t>
                   </m:r>
                   <m:ctrlPr>
                     <w:rPr>
@@ -8515,6 +8660,8 @@
           <w:lang w:val="ru-RU"/>
         </w:rPr>
       </w:pPr>
+      <w:bookmarkStart w:id="0" w:name="_GoBack"/>
+      <w:bookmarkEnd w:id="0"/>
       <w:r>
         <w:rPr>
           <w:rFonts w:eastAsiaTheme="minorEastAsia"/>

</xml_diff>